<commit_message>
Changed the Ada Story and Added Bibliography
related issue #10 and #13
</commit_message>
<xml_diff>
--- a/#3 Needs rechecking/Ahammad/Chap1 Story - Ada Lovelace - The mother of computer programming.docx
+++ b/#3 Needs rechecking/Ahammad/Chap1 Story - Ada Lovelace - The mother of computer programming.docx
@@ -4,12 +4,8 @@
   <w:body>
     <w:p>
       <w:pPr>
-        <w:pStyle w:val="ListParagraph"/>
-        <w:numPr>
-          <w:ilvl w:val="0"/>
-          <w:numId w:val="1"/>
-        </w:numPr>
         <w:spacing w:before="120" w:after="120"/>
+        <w:jc w:val="center"/>
         <w:rPr>
           <w:rFonts w:ascii="Kalpurush" w:hAnsi="Kalpurush" w:cs="Kalpurush"/>
         </w:rPr>
@@ -23,7 +19,145 @@
           <w:sz w:val="26"/>
           <w:szCs w:val="26"/>
         </w:rPr>
-        <w:t>১</w:t>
+        <mc:AlternateContent>
+          <mc:Choice Requires="wps">
+            <w:drawing>
+              <wp:anchor distT="0" distB="0" distL="114300" distR="114300" simplePos="0" relativeHeight="251661824" behindDoc="1" locked="0" layoutInCell="1" allowOverlap="1" wp14:anchorId="09C11159" wp14:editId="108C5C7A">
+                <wp:simplePos x="0" y="0"/>
+                <wp:positionH relativeFrom="column">
+                  <wp:posOffset>273503</wp:posOffset>
+                </wp:positionH>
+                <wp:positionV relativeFrom="paragraph">
+                  <wp:posOffset>20320</wp:posOffset>
+                </wp:positionV>
+                <wp:extent cx="3419915" cy="333636"/>
+                <wp:effectExtent l="0" t="0" r="28575" b="28575"/>
+                <wp:wrapNone/>
+                <wp:docPr id="2" name="Hexagon 2"/>
+                <wp:cNvGraphicFramePr/>
+                <a:graphic xmlns:a="http://schemas.openxmlformats.org/drawingml/2006/main">
+                  <a:graphicData uri="http://schemas.microsoft.com/office/word/2010/wordprocessingShape">
+                    <wps:wsp>
+                      <wps:cNvSpPr/>
+                      <wps:spPr>
+                        <a:xfrm>
+                          <a:off x="0" y="0"/>
+                          <a:ext cx="3419915" cy="333636"/>
+                        </a:xfrm>
+                        <a:prstGeom prst="hexagon">
+                          <a:avLst/>
+                        </a:prstGeom>
+                        <a:solidFill>
+                          <a:schemeClr val="bg1"/>
+                        </a:solidFill>
+                        <a:ln w="9525">
+                          <a:solidFill>
+                            <a:schemeClr val="tx1"/>
+                          </a:solidFill>
+                        </a:ln>
+                      </wps:spPr>
+                      <wps:style>
+                        <a:lnRef idx="2">
+                          <a:schemeClr val="accent1">
+                            <a:shade val="50000"/>
+                          </a:schemeClr>
+                        </a:lnRef>
+                        <a:fillRef idx="1">
+                          <a:schemeClr val="accent1"/>
+                        </a:fillRef>
+                        <a:effectRef idx="0">
+                          <a:schemeClr val="accent1"/>
+                        </a:effectRef>
+                        <a:fontRef idx="minor">
+                          <a:schemeClr val="lt1"/>
+                        </a:fontRef>
+                      </wps:style>
+                      <wps:txbx>
+                        <w:txbxContent>
+                          <w:p>
+                            <w:pPr>
+                              <w:jc w:val="center"/>
+                              <w:rPr>
+                                <w:color w:val="000000" w:themeColor="text1"/>
+                              </w:rPr>
+                            </w:pPr>
+                            <w:r>
+                              <w:rPr>
+                                <w:rFonts w:ascii="Siyam Rupali" w:hAnsi="Siyam Rupali" w:cs="Siyam Rupali"/>
+                                <w:b/>
+                                <w:bCs/>
+                                <w:color w:val="000000" w:themeColor="text1"/>
+                                <w:sz w:val="26"/>
+                                <w:szCs w:val="26"/>
+                              </w:rPr>
+                              <w:t>অ্যাডা লাভলেস – কম্পিউটার প্রোগ্রামিংয়ের জননী</w:t>
+                            </w:r>
+                          </w:p>
+                        </w:txbxContent>
+                      </wps:txbx>
+                      <wps:bodyPr rot="0" spcFirstLastPara="0" vertOverflow="overflow" horzOverflow="overflow" vert="horz" wrap="square" lIns="91440" tIns="45720" rIns="91440" bIns="45720" numCol="1" spcCol="0" rtlCol="0" fromWordArt="0" anchor="ctr" anchorCtr="0" forceAA="0" compatLnSpc="1">
+                        <a:prstTxWarp prst="textNoShape">
+                          <a:avLst/>
+                        </a:prstTxWarp>
+                        <a:noAutofit/>
+                      </wps:bodyPr>
+                    </wps:wsp>
+                  </a:graphicData>
+                </a:graphic>
+                <wp14:sizeRelH relativeFrom="margin">
+                  <wp14:pctWidth>0</wp14:pctWidth>
+                </wp14:sizeRelH>
+                <wp14:sizeRelV relativeFrom="margin">
+                  <wp14:pctHeight>0</wp14:pctHeight>
+                </wp14:sizeRelV>
+              </wp:anchor>
+            </w:drawing>
+          </mc:Choice>
+          <mc:Fallback>
+            <w:pict>
+              <v:shapetype w14:anchorId="09C11159" id="_x0000_t9" coordsize="21600,21600" o:spt="9" adj="5400" path="m@0,l,10800@0,21600@1,21600,21600,10800@1,xe">
+                <v:stroke joinstyle="miter"/>
+                <v:formulas>
+                  <v:f eqn="val #0"/>
+                  <v:f eqn="sum width 0 #0"/>
+                  <v:f eqn="sum height 0 #0"/>
+                  <v:f eqn="prod @0 2929 10000"/>
+                  <v:f eqn="sum width 0 @3"/>
+                  <v:f eqn="sum height 0 @3"/>
+                </v:formulas>
+                <v:path gradientshapeok="t" o:connecttype="rect" textboxrect="1800,1800,19800,19800;3600,3600,18000,18000;6300,6300,15300,15300"/>
+                <v:handles>
+                  <v:h position="#0,topLeft" xrange="0,10800"/>
+                </v:handles>
+              </v:shapetype>
+              <v:shape id="Hexagon 2" o:spid="_x0000_s1026" type="#_x0000_t9" style="position:absolute;left:0;text-align:left;margin-left:21.55pt;margin-top:1.6pt;width:269.3pt;height:26.25pt;z-index:-251654656;visibility:visible;mso-wrap-style:square;mso-width-percent:0;mso-height-percent:0;mso-wrap-distance-left:9pt;mso-wrap-distance-top:0;mso-wrap-distance-right:9pt;mso-wrap-distance-bottom:0;mso-position-horizontal:absolute;mso-position-horizontal-relative:text;mso-position-vertical:absolute;mso-position-vertical-relative:text;mso-width-percent:0;mso-height-percent:0;mso-width-relative:margin;mso-height-relative:margin;v-text-anchor:middle" o:gfxdata="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" adj="527" fillcolor="white [3212]" strokecolor="black [3213]">
+                <v:textbox>
+                  <w:txbxContent>
+                    <w:p>
+                      <w:pPr>
+                        <w:jc w:val="center"/>
+                        <w:rPr>
+                          <w:color w:val="000000" w:themeColor="text1"/>
+                        </w:rPr>
+                      </w:pPr>
+                      <w:r>
+                        <w:rPr>
+                          <w:rFonts w:ascii="Siyam Rupali" w:hAnsi="Siyam Rupali" w:cs="Siyam Rupali"/>
+                          <w:b/>
+                          <w:bCs/>
+                          <w:color w:val="000000" w:themeColor="text1"/>
+                          <w:sz w:val="26"/>
+                          <w:szCs w:val="26"/>
+                        </w:rPr>
+                        <w:t>অ্যাডা লাভলেস – কম্পিউটার প্রোগ্রামিংয়ের জননী</w:t>
+                      </w:r>
+                    </w:p>
+                  </w:txbxContent>
+                </v:textbox>
+              </v:shape>
+            </w:pict>
+          </mc:Fallback>
+        </mc:AlternateContent>
       </w:r>
       <w:r>
         <w:rPr>
@@ -33,8 +167,144 @@
           <w:sz w:val="26"/>
           <w:szCs w:val="26"/>
         </w:rPr>
-        <w:t>.</w:t>
-      </w:r>
+        <mc:AlternateContent>
+          <mc:Choice Requires="wps">
+            <w:drawing>
+              <wp:anchor distT="0" distB="0" distL="114300" distR="114300" simplePos="0" relativeHeight="251655680" behindDoc="1" locked="0" layoutInCell="1" allowOverlap="1" wp14:anchorId="3F1DD0E1" wp14:editId="61357733">
+                <wp:simplePos x="0" y="0"/>
+                <wp:positionH relativeFrom="column">
+                  <wp:posOffset>-88265</wp:posOffset>
+                </wp:positionH>
+                <wp:positionV relativeFrom="paragraph">
+                  <wp:posOffset>188545</wp:posOffset>
+                </wp:positionV>
+                <wp:extent cx="4187683" cy="6236987"/>
+                <wp:effectExtent l="0" t="0" r="22860" b="11430"/>
+                <wp:wrapNone/>
+                <wp:docPr id="5" name="Rectangle 5"/>
+                <wp:cNvGraphicFramePr/>
+                <a:graphic xmlns:a="http://schemas.openxmlformats.org/drawingml/2006/main">
+                  <a:graphicData uri="http://schemas.microsoft.com/office/word/2010/wordprocessingShape">
+                    <wps:wsp>
+                      <wps:cNvSpPr/>
+                      <wps:spPr>
+                        <a:xfrm>
+                          <a:off x="0" y="0"/>
+                          <a:ext cx="4187683" cy="6236987"/>
+                        </a:xfrm>
+                        <a:prstGeom prst="rect">
+                          <a:avLst/>
+                        </a:prstGeom>
+                        <a:noFill/>
+                        <a:ln w="6350">
+                          <a:solidFill>
+                            <a:schemeClr val="tx1"/>
+                          </a:solidFill>
+                        </a:ln>
+                      </wps:spPr>
+                      <wps:style>
+                        <a:lnRef idx="2">
+                          <a:schemeClr val="accent1">
+                            <a:shade val="50000"/>
+                          </a:schemeClr>
+                        </a:lnRef>
+                        <a:fillRef idx="1">
+                          <a:schemeClr val="accent1"/>
+                        </a:fillRef>
+                        <a:effectRef idx="0">
+                          <a:schemeClr val="accent1"/>
+                        </a:effectRef>
+                        <a:fontRef idx="minor">
+                          <a:schemeClr val="lt1"/>
+                        </a:fontRef>
+                      </wps:style>
+                      <wps:bodyPr rot="0" spcFirstLastPara="0" vertOverflow="overflow" horzOverflow="overflow" vert="horz" wrap="square" lIns="91440" tIns="45720" rIns="91440" bIns="45720" numCol="1" spcCol="0" rtlCol="0" fromWordArt="0" anchor="ctr" anchorCtr="0" forceAA="0" compatLnSpc="1">
+                        <a:prstTxWarp prst="textNoShape">
+                          <a:avLst/>
+                        </a:prstTxWarp>
+                        <a:noAutofit/>
+                      </wps:bodyPr>
+                    </wps:wsp>
+                  </a:graphicData>
+                </a:graphic>
+                <wp14:sizeRelH relativeFrom="margin">
+                  <wp14:pctWidth>0</wp14:pctWidth>
+                </wp14:sizeRelH>
+                <wp14:sizeRelV relativeFrom="margin">
+                  <wp14:pctHeight>0</wp14:pctHeight>
+                </wp14:sizeRelV>
+              </wp:anchor>
+            </w:drawing>
+          </mc:Choice>
+          <mc:Fallback>
+            <w:pict>
+              <v:rect w14:anchorId="7CF3FDD5" id="Rectangle 5" o:spid="_x0000_s1026" style="position:absolute;margin-left:-6.95pt;margin-top:14.85pt;width:329.75pt;height:491.1pt;z-index:-251660800;visibility:visible;mso-wrap-style:square;mso-width-percent:0;mso-height-percent:0;mso-wrap-distance-left:9pt;mso-wrap-distance-top:0;mso-wrap-distance-right:9pt;mso-wrap-distance-bottom:0;mso-position-horizontal:absolute;mso-position-horizontal-relative:text;mso-position-vertical:absolute;mso-position-vertical-relative:text;mso-width-percent:0;mso-height-percent:0;mso-width-relative:margin;mso-height-relative:margin;v-text-anchor:middle" o:gfxdata="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" filled="f" strokecolor="black [3213]" strokeweight=".5pt"/>
+            </w:pict>
+          </mc:Fallback>
+        </mc:AlternateContent>
+      </w:r>
+    </w:p>
+    <w:p>
+      <w:pPr>
+        <w:pStyle w:val="ListParagraph"/>
+        <w:spacing w:before="120" w:after="120"/>
+        <w:ind w:left="360"/>
+        <w:rPr>
+          <w:rFonts w:ascii="Kalpurush" w:hAnsi="Kalpurush" w:cs="Kalpurush"/>
+        </w:rPr>
+      </w:pPr>
+    </w:p>
+    <w:p>
+      <w:pPr>
+        <w:pStyle w:val="ListParagraph"/>
+        <w:spacing w:before="100" w:beforeAutospacing="1" w:after="0" w:line="360" w:lineRule="auto"/>
+        <w:ind w:left="0"/>
+        <w:jc w:val="both"/>
+        <w:rPr>
+          <w:rFonts w:ascii="Kalpurush" w:hAnsi="Kalpurush" w:cs="Kalpurush"/>
+          <w:sz w:val="19"/>
+          <w:szCs w:val="19"/>
+        </w:rPr>
+      </w:pPr>
+      <w:r>
+        <w:rPr>
+          <w:rFonts w:ascii="Georgia" w:hAnsi="Georgia" w:cs="Kalpurush"/>
+          <w:sz w:val="19"/>
+          <w:szCs w:val="19"/>
+        </w:rPr>
+        <w:t>The science of operation, as it originates from mathematics in particular, is a science of its own, and has its own abstract truths and values.</w:t>
+      </w:r>
+    </w:p>
+    <w:p>
+      <w:pPr>
+        <w:pStyle w:val="ListParagraph"/>
+        <w:spacing w:after="0" w:line="360" w:lineRule="auto"/>
+        <w:ind w:left="0"/>
+        <w:jc w:val="right"/>
+        <w:rPr>
+          <w:rFonts w:ascii="Georgia" w:hAnsi="Georgia" w:cs="Kalpurush"/>
+          <w:sz w:val="19"/>
+          <w:szCs w:val="19"/>
+        </w:rPr>
+      </w:pPr>
+      <w:r>
+        <w:rPr>
+          <w:rFonts w:ascii="Georgia" w:hAnsi="Georgia" w:cs="Kalpurush"/>
+          <w:sz w:val="19"/>
+          <w:szCs w:val="19"/>
+        </w:rPr>
+        <w:t>- Ada Lovelace</w:t>
+      </w:r>
+    </w:p>
+    <w:p>
+      <w:pPr>
+        <w:pStyle w:val="ListParagraph"/>
+        <w:spacing w:before="120" w:after="120"/>
+        <w:ind w:left="360"/>
+        <w:rPr>
+          <w:rFonts w:ascii="Kalpurush" w:hAnsi="Kalpurush" w:cs="Kalpurush"/>
+        </w:rPr>
+      </w:pPr>
       <w:r>
         <w:rPr>
           <w:rFonts w:ascii="Siyam Rupali" w:hAnsi="Siyam Rupali" w:cs="Siyam Rupali"/>
@@ -43,219 +313,19 @@
           <w:sz w:val="26"/>
           <w:szCs w:val="26"/>
         </w:rPr>
-        <w:t xml:space="preserve"> </w:t>
-      </w:r>
-      <w:r>
-        <w:rPr>
-          <w:rFonts w:ascii="Siyam Rupali" w:hAnsi="Siyam Rupali" w:cs="Siyam Rupali"/>
-          <w:b/>
-          <w:bCs/>
-          <w:sz w:val="26"/>
-          <w:szCs w:val="26"/>
-        </w:rPr>
-        <w:t>অ্যাডা লাভলেস</w:t>
-      </w:r>
-      <w:r>
-        <w:rPr>
-          <w:rFonts w:ascii="Siyam Rupali" w:hAnsi="Siyam Rupali" w:cs="Siyam Rupali"/>
-          <w:b/>
-          <w:bCs/>
-          <w:sz w:val="26"/>
-          <w:szCs w:val="26"/>
-        </w:rPr>
-        <w:t xml:space="preserve"> – </w:t>
-      </w:r>
-      <w:r>
-        <w:rPr>
-          <w:rFonts w:ascii="Siyam Rupali" w:hAnsi="Siyam Rupali" w:cs="Siyam Rupali"/>
-          <w:b/>
-          <w:bCs/>
-          <w:sz w:val="26"/>
-          <w:szCs w:val="26"/>
-        </w:rPr>
-        <w:t>কম্পিউটার</w:t>
-      </w:r>
-      <w:r>
-        <w:rPr>
-          <w:rFonts w:ascii="Siyam Rupali" w:hAnsi="Siyam Rupali" w:cs="Siyam Rupali"/>
-          <w:b/>
-          <w:bCs/>
-          <w:sz w:val="26"/>
-          <w:szCs w:val="26"/>
-        </w:rPr>
-        <w:t xml:space="preserve"> </w:t>
-      </w:r>
-      <w:r>
-        <w:rPr>
-          <w:rFonts w:ascii="Siyam Rupali" w:hAnsi="Siyam Rupali" w:cs="Siyam Rupali"/>
-          <w:b/>
-          <w:bCs/>
-          <w:sz w:val="26"/>
-          <w:szCs w:val="26"/>
-        </w:rPr>
-        <w:t>প্রোগ্রামিংয়ের জননী</w:t>
-      </w:r>
-    </w:p>
-    <w:p>
-      <w:pPr>
-        <w:pStyle w:val="ListParagraph"/>
-        <w:spacing w:before="120" w:after="120"/>
-        <w:ind w:left="360"/>
-        <w:rPr>
-          <w:rFonts w:ascii="Kalpurush" w:hAnsi="Kalpurush" w:cs="Kalpurush"/>
-        </w:rPr>
-      </w:pPr>
-    </w:p>
-    <w:p>
-      <w:pPr>
-        <w:pStyle w:val="ListParagraph"/>
-        <w:spacing w:before="100" w:beforeAutospacing="1" w:after="0" w:line="360" w:lineRule="auto"/>
-        <w:ind w:left="0"/>
-        <w:jc w:val="both"/>
-        <w:rPr>
-          <w:rFonts w:ascii="Kalpurush" w:hAnsi="Kalpurush" w:cs="Kalpurush"/>
-          <w:sz w:val="19"/>
-          <w:szCs w:val="19"/>
-        </w:rPr>
-      </w:pPr>
-      <w:r>
-        <w:rPr>
-          <w:rFonts w:ascii="Georgia" w:hAnsi="Georgia" w:cs="Kalpurush"/>
-          <w:sz w:val="19"/>
-          <w:szCs w:val="19"/>
-        </w:rPr>
-        <w:t>The science of operation, as it originates from mathematics in particular, is a science of its own, and has its own abstract truths and values.</w:t>
-      </w:r>
-    </w:p>
-    <w:p>
-      <w:pPr>
-        <w:pStyle w:val="ListParagraph"/>
-        <w:spacing w:after="0" w:line="360" w:lineRule="auto"/>
-        <w:ind w:left="0"/>
-        <w:jc w:val="right"/>
-        <w:rPr>
-          <w:rFonts w:ascii="Georgia" w:hAnsi="Georgia" w:cs="Kalpurush"/>
-          <w:sz w:val="19"/>
-          <w:szCs w:val="19"/>
-        </w:rPr>
-      </w:pPr>
-      <w:r>
-        <w:rPr>
-          <w:rFonts w:ascii="Georgia" w:hAnsi="Georgia" w:cs="Kalpurush"/>
-          <w:sz w:val="19"/>
-          <w:szCs w:val="19"/>
-        </w:rPr>
-        <w:t>- Ada Lovelace</w:t>
-      </w:r>
-    </w:p>
-    <w:p>
-      <w:pPr>
-        <w:pStyle w:val="ListParagraph"/>
-        <w:spacing w:before="120" w:after="120"/>
-        <w:ind w:left="360"/>
-        <w:rPr>
-          <w:rFonts w:ascii="Kalpurush" w:hAnsi="Kalpurush" w:cs="Kalpurush"/>
-        </w:rPr>
-      </w:pPr>
-      <w:r>
-        <w:rPr>
-          <w:rFonts w:ascii="Siyam Rupali" w:hAnsi="Siyam Rupali" w:cs="Siyam Rupali"/>
-          <w:b/>
-          <w:bCs/>
-          <w:sz w:val="26"/>
-          <w:szCs w:val="26"/>
-        </w:rPr>
-        <w:drawing>
-          <wp:anchor distT="0" distB="0" distL="114300" distR="114300" simplePos="0" relativeHeight="251671040" behindDoc="0" locked="0" layoutInCell="1" allowOverlap="1" wp14:anchorId="01D0D8A6" wp14:editId="4D4E2D52">
-            <wp:simplePos x="0" y="0"/>
-            <wp:positionH relativeFrom="column">
-              <wp:posOffset>2256790</wp:posOffset>
-            </wp:positionH>
-            <wp:positionV relativeFrom="paragraph">
-              <wp:posOffset>346710</wp:posOffset>
-            </wp:positionV>
-            <wp:extent cx="1754505" cy="2295525"/>
-            <wp:effectExtent l="0" t="0" r="0" b="9525"/>
-            <wp:wrapSquare wrapText="bothSides"/>
-            <wp:docPr id="1" name="Picture 1"/>
-            <wp:cNvGraphicFramePr>
-              <a:graphicFrameLocks xmlns:a="http://schemas.openxmlformats.org/drawingml/2006/main" noChangeAspect="1"/>
-            </wp:cNvGraphicFramePr>
-            <a:graphic xmlns:a="http://schemas.openxmlformats.org/drawingml/2006/main">
-              <a:graphicData uri="http://schemas.openxmlformats.org/drawingml/2006/picture">
-                <pic:pic xmlns:pic="http://schemas.openxmlformats.org/drawingml/2006/picture">
-                  <pic:nvPicPr>
-                    <pic:cNvPr id="1" name="Picture 1"/>
-                    <pic:cNvPicPr/>
-                  </pic:nvPicPr>
-                  <pic:blipFill rotWithShape="1">
-                    <a:blip r:embed="rId8" cstate="print">
-                      <a:duotone>
-                        <a:prstClr val="black"/>
-                        <a:srgbClr val="D9C3A5">
-                          <a:tint val="50000"/>
-                          <a:satMod val="180000"/>
-                        </a:srgbClr>
-                      </a:duotone>
-                      <a:extLst>
-                        <a:ext uri="{28A0092B-C50C-407E-A947-70E740481C1C}">
-                          <a14:useLocalDpi xmlns:a14="http://schemas.microsoft.com/office/drawing/2010/main" val="0"/>
-                        </a:ext>
-                      </a:extLst>
-                    </a:blip>
-                    <a:srcRect l="11089" r="11092"/>
-                    <a:stretch/>
-                  </pic:blipFill>
-                  <pic:spPr bwMode="auto">
-                    <a:xfrm>
-                      <a:off x="0" y="0"/>
-                      <a:ext cx="1754505" cy="2295525"/>
-                    </a:xfrm>
-                    <a:prstGeom prst="rect">
-                      <a:avLst/>
-                    </a:prstGeom>
-                    <a:ln>
-                      <a:noFill/>
-                    </a:ln>
-                    <a:extLst>
-                      <a:ext uri="{53640926-AAD7-44D8-BBD7-CCE9431645EC}">
-                        <a14:shadowObscured xmlns:a14="http://schemas.microsoft.com/office/drawing/2010/main"/>
-                      </a:ext>
-                    </a:extLst>
-                  </pic:spPr>
-                </pic:pic>
-              </a:graphicData>
-            </a:graphic>
-            <wp14:sizeRelH relativeFrom="margin">
-              <wp14:pctWidth>0</wp14:pctWidth>
-            </wp14:sizeRelH>
-            <wp14:sizeRelV relativeFrom="margin">
-              <wp14:pctHeight>0</wp14:pctHeight>
-            </wp14:sizeRelV>
-          </wp:anchor>
-        </w:drawing>
-      </w:r>
-      <w:r>
-        <w:rPr>
-          <w:rFonts w:ascii="Siyam Rupali" w:hAnsi="Siyam Rupali" w:cs="Siyam Rupali"/>
-          <w:b/>
-          <w:bCs/>
-          <w:sz w:val="26"/>
-          <w:szCs w:val="26"/>
-        </w:rPr>
         <mc:AlternateContent>
           <mc:Choice Requires="wps">
             <w:drawing>
-              <wp:anchor distT="45720" distB="45720" distL="114300" distR="114300" simplePos="0" relativeHeight="251657728" behindDoc="0" locked="0" layoutInCell="1" allowOverlap="1" wp14:anchorId="6B249597" wp14:editId="4A8BB222">
+              <wp:anchor distT="45720" distB="45720" distL="114300" distR="114300" simplePos="0" relativeHeight="251651584" behindDoc="1" locked="0" layoutInCell="1" allowOverlap="1" wp14:anchorId="6B249597" wp14:editId="15D6061E">
                 <wp:simplePos x="0" y="0"/>
                 <wp:positionH relativeFrom="column">
-                  <wp:posOffset>-86995</wp:posOffset>
+                  <wp:posOffset>-88900</wp:posOffset>
                 </wp:positionH>
                 <wp:positionV relativeFrom="paragraph">
-                  <wp:posOffset>261171</wp:posOffset>
+                  <wp:posOffset>259715</wp:posOffset>
                 </wp:positionV>
-                <wp:extent cx="2212975" cy="2504440"/>
-                <wp:effectExtent l="0" t="0" r="0" b="0"/>
+                <wp:extent cx="2279650" cy="2517140"/>
+                <wp:effectExtent l="0" t="0" r="6350" b="0"/>
                 <wp:wrapSquare wrapText="bothSides"/>
                 <wp:docPr id="217" name="Text Box 2"/>
                 <wp:cNvGraphicFramePr>
@@ -270,7 +340,7 @@
                       <wps:spPr bwMode="auto">
                         <a:xfrm>
                           <a:off x="0" y="0"/>
-                          <a:ext cx="2212975" cy="2504440"/>
+                          <a:ext cx="2279650" cy="2517140"/>
                         </a:xfrm>
                         <a:prstGeom prst="rect">
                           <a:avLst/>
@@ -333,7 +403,19 @@
                               <w:rPr>
                                 <w:rFonts w:ascii="Kalpurush" w:hAnsi="Kalpurush" w:cs="Kalpurush"/>
                               </w:rPr>
-                              <w:t xml:space="preserve">একটি ঐতিহাসিকভাবে বিখ্যাত পরিবারে জন্মগ্রহণ করেছিলেন। তার বাবার খ্যাতি এবং তার মায়ের অর্থের কোনো কমতি ছিল না। এসব দিয়ে তিনি তার সমগ্র জীবন বিলাস-বহুলভাবে কাটিয়ে দিতে পারতেন। কিন্তু তার পরিবর্তে তিনি </w:t>
+                              <w:t xml:space="preserve">একটি ঐতিহাসিকভাবে বিখ্যাত পরিবারে জন্মগ্রহণ করেছিলেন। তার বাবার খ্যাতি এবং তার মায়ের অর্থের কোনো কমতি ছিল না। এসব দিয়ে তিনি তার সমগ্র জীবন বিলাস-বহুলভাবে কাটিয়ে দিতে পারতেন। কিন্তু </w:t>
+                            </w:r>
+                            <w:r>
+                              <w:rPr>
+                                <w:rFonts w:ascii="Kalpurush" w:hAnsi="Kalpurush" w:cs="Kalpurush"/>
+                              </w:rPr>
+                              <w:t>এ</w:t>
+                            </w:r>
+                            <w:r>
+                              <w:rPr>
+                                <w:rFonts w:ascii="Kalpurush" w:hAnsi="Kalpurush" w:cs="Kalpurush"/>
+                              </w:rPr>
+                              <w:t xml:space="preserve">র পরিবর্তে তিনি </w:t>
                             </w:r>
                             <w:r>
                               <w:rPr>
@@ -405,7 +487,25 @@
                               <w:rPr>
                                 <w:rFonts w:ascii="Kalpurush" w:hAnsi="Kalpurush" w:cs="Kalpurush"/>
                               </w:rPr>
-                              <w:t xml:space="preserve"> উপাধি প্রদান করা হয়। তিনি উনিশ শতকের মাঝামাঝি প্রথম কম্পিউটার প্রোগ্রামার হওয়ার </w:t>
+                              <w:t xml:space="preserve"> উপাধি প্রদান করা হয়। তিনি উনিশ শতকের মাঝামাঝি </w:t>
+                            </w:r>
+                            <w:r>
+                              <w:rPr>
+                                <w:rFonts w:ascii="Kalpurush" w:hAnsi="Kalpurush" w:cs="Kalpurush"/>
+                              </w:rPr>
+                              <w:t>সময়ে</w:t>
+                            </w:r>
+                            <w:r>
+                              <w:rPr>
+                                <w:rFonts w:ascii="Kalpurush" w:hAnsi="Kalpurush" w:cs="Kalpurush"/>
+                              </w:rPr>
+                              <w:t xml:space="preserve"> </w:t>
+                            </w:r>
+                            <w:r>
+                              <w:rPr>
+                                <w:rFonts w:ascii="Kalpurush" w:hAnsi="Kalpurush" w:cs="Kalpurush"/>
+                              </w:rPr>
+                              <w:t xml:space="preserve">প্রথম কম্পিউটার প্রোগ্রামার হওয়ার </w:t>
                             </w:r>
                             <w:r>
                               <w:rPr>
@@ -455,7 +555,7 @@
                 <v:stroke joinstyle="miter"/>
                 <v:path gradientshapeok="t" o:connecttype="rect"/>
               </v:shapetype>
-              <v:shape id="Text Box 2" o:spid="_x0000_s1026" type="#_x0000_t202" style="position:absolute;left:0;text-align:left;margin-left:-6.85pt;margin-top:20.55pt;width:174.25pt;height:197.2pt;z-index:251657728;visibility:visible;mso-wrap-style:square;mso-width-percent:0;mso-height-percent:0;mso-wrap-distance-left:9pt;mso-wrap-distance-top:3.6pt;mso-wrap-distance-right:9pt;mso-wrap-distance-bottom:3.6pt;mso-position-horizontal:absolute;mso-position-horizontal-relative:text;mso-position-vertical:absolute;mso-position-vertical-relative:text;mso-width-percent:0;mso-height-percent:0;mso-width-relative:margin;mso-height-relative:margin;v-text-anchor:top" o:gfxdata="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" stroked="f">
+              <v:shape id="Text Box 2" o:spid="_x0000_s1027" type="#_x0000_t202" style="position:absolute;left:0;text-align:left;margin-left:-7pt;margin-top:20.45pt;width:179.5pt;height:198.2pt;z-index:-251664896;visibility:visible;mso-wrap-style:square;mso-width-percent:0;mso-height-percent:0;mso-wrap-distance-left:9pt;mso-wrap-distance-top:3.6pt;mso-wrap-distance-right:9pt;mso-wrap-distance-bottom:3.6pt;mso-position-horizontal:absolute;mso-position-horizontal-relative:text;mso-position-vertical:absolute;mso-position-vertical-relative:text;mso-width-percent:0;mso-height-percent:0;mso-width-relative:margin;mso-height-relative:margin;v-text-anchor:top" o:gfxdata="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" stroked="f">
                 <v:textbox>
                   <w:txbxContent>
                     <w:p>
@@ -504,7 +604,19 @@
                         <w:rPr>
                           <w:rFonts w:ascii="Kalpurush" w:hAnsi="Kalpurush" w:cs="Kalpurush"/>
                         </w:rPr>
-                        <w:t xml:space="preserve">একটি ঐতিহাসিকভাবে বিখ্যাত পরিবারে জন্মগ্রহণ করেছিলেন। তার বাবার খ্যাতি এবং তার মায়ের অর্থের কোনো কমতি ছিল না। এসব দিয়ে তিনি তার সমগ্র জীবন বিলাস-বহুলভাবে কাটিয়ে দিতে পারতেন। কিন্তু তার পরিবর্তে তিনি </w:t>
+                        <w:t xml:space="preserve">একটি ঐতিহাসিকভাবে বিখ্যাত পরিবারে জন্মগ্রহণ করেছিলেন। তার বাবার খ্যাতি এবং তার মায়ের অর্থের কোনো কমতি ছিল না। এসব দিয়ে তিনি তার সমগ্র জীবন বিলাস-বহুলভাবে কাটিয়ে দিতে পারতেন। কিন্তু </w:t>
+                      </w:r>
+                      <w:r>
+                        <w:rPr>
+                          <w:rFonts w:ascii="Kalpurush" w:hAnsi="Kalpurush" w:cs="Kalpurush"/>
+                        </w:rPr>
+                        <w:t>এ</w:t>
+                      </w:r>
+                      <w:r>
+                        <w:rPr>
+                          <w:rFonts w:ascii="Kalpurush" w:hAnsi="Kalpurush" w:cs="Kalpurush"/>
+                        </w:rPr>
+                        <w:t xml:space="preserve">র পরিবর্তে তিনি </w:t>
                       </w:r>
                       <w:r>
                         <w:rPr>
@@ -576,7 +688,25 @@
                         <w:rPr>
                           <w:rFonts w:ascii="Kalpurush" w:hAnsi="Kalpurush" w:cs="Kalpurush"/>
                         </w:rPr>
-                        <w:t xml:space="preserve"> উপাধি প্রদান করা হয়। তিনি উনিশ শতকের মাঝামাঝি প্রথম কম্পিউটার প্রোগ্রামার হওয়ার </w:t>
+                        <w:t xml:space="preserve"> উপাধি প্রদান করা হয়। তিনি উনিশ শতকের মাঝামাঝি </w:t>
+                      </w:r>
+                      <w:r>
+                        <w:rPr>
+                          <w:rFonts w:ascii="Kalpurush" w:hAnsi="Kalpurush" w:cs="Kalpurush"/>
+                        </w:rPr>
+                        <w:t>সময়ে</w:t>
+                      </w:r>
+                      <w:r>
+                        <w:rPr>
+                          <w:rFonts w:ascii="Kalpurush" w:hAnsi="Kalpurush" w:cs="Kalpurush"/>
+                        </w:rPr>
+                        <w:t xml:space="preserve"> </w:t>
+                      </w:r>
+                      <w:r>
+                        <w:rPr>
+                          <w:rFonts w:ascii="Kalpurush" w:hAnsi="Kalpurush" w:cs="Kalpurush"/>
+                        </w:rPr>
+                        <w:t xml:space="preserve">প্রথম কম্পিউটার প্রোগ্রামার হওয়ার </w:t>
                       </w:r>
                       <w:r>
                         <w:rPr>
@@ -611,6 +741,84 @@
           </mc:Fallback>
         </mc:AlternateContent>
       </w:r>
+      <w:r>
+        <w:rPr>
+          <w:rFonts w:ascii="Siyam Rupali" w:hAnsi="Siyam Rupali" w:cs="Siyam Rupali"/>
+          <w:b/>
+          <w:bCs/>
+          <w:sz w:val="26"/>
+          <w:szCs w:val="26"/>
+        </w:rPr>
+        <w:drawing>
+          <wp:anchor distT="0" distB="0" distL="114300" distR="114300" simplePos="0" relativeHeight="251657728" behindDoc="0" locked="0" layoutInCell="1" allowOverlap="1" wp14:anchorId="01D0D8A6" wp14:editId="6D5BCEAD">
+            <wp:simplePos x="0" y="0"/>
+            <wp:positionH relativeFrom="column">
+              <wp:posOffset>2256790</wp:posOffset>
+            </wp:positionH>
+            <wp:positionV relativeFrom="paragraph">
+              <wp:posOffset>346710</wp:posOffset>
+            </wp:positionV>
+            <wp:extent cx="1754505" cy="2295525"/>
+            <wp:effectExtent l="0" t="0" r="0" b="9525"/>
+            <wp:wrapSquare wrapText="bothSides"/>
+            <wp:docPr id="1" name="Picture 1"/>
+            <wp:cNvGraphicFramePr>
+              <a:graphicFrameLocks xmlns:a="http://schemas.openxmlformats.org/drawingml/2006/main" noChangeAspect="1"/>
+            </wp:cNvGraphicFramePr>
+            <a:graphic xmlns:a="http://schemas.openxmlformats.org/drawingml/2006/main">
+              <a:graphicData uri="http://schemas.openxmlformats.org/drawingml/2006/picture">
+                <pic:pic xmlns:pic="http://schemas.openxmlformats.org/drawingml/2006/picture">
+                  <pic:nvPicPr>
+                    <pic:cNvPr id="1" name="Picture 1"/>
+                    <pic:cNvPicPr/>
+                  </pic:nvPicPr>
+                  <pic:blipFill rotWithShape="1">
+                    <a:blip r:embed="rId8" cstate="print">
+                      <a:duotone>
+                        <a:prstClr val="black"/>
+                        <a:srgbClr val="D9C3A5">
+                          <a:tint val="50000"/>
+                          <a:satMod val="180000"/>
+                        </a:srgbClr>
+                      </a:duotone>
+                      <a:extLst>
+                        <a:ext uri="{28A0092B-C50C-407E-A947-70E740481C1C}">
+                          <a14:useLocalDpi xmlns:a14="http://schemas.microsoft.com/office/drawing/2010/main" val="0"/>
+                        </a:ext>
+                      </a:extLst>
+                    </a:blip>
+                    <a:srcRect l="11089" r="11092"/>
+                    <a:stretch/>
+                  </pic:blipFill>
+                  <pic:spPr bwMode="auto">
+                    <a:xfrm>
+                      <a:off x="0" y="0"/>
+                      <a:ext cx="1754505" cy="2295525"/>
+                    </a:xfrm>
+                    <a:prstGeom prst="rect">
+                      <a:avLst/>
+                    </a:prstGeom>
+                    <a:ln>
+                      <a:noFill/>
+                    </a:ln>
+                    <a:extLst>
+                      <a:ext uri="{53640926-AAD7-44D8-BBD7-CCE9431645EC}">
+                        <a14:shadowObscured xmlns:a14="http://schemas.microsoft.com/office/drawing/2010/main"/>
+                      </a:ext>
+                    </a:extLst>
+                  </pic:spPr>
+                </pic:pic>
+              </a:graphicData>
+            </a:graphic>
+            <wp14:sizeRelH relativeFrom="margin">
+              <wp14:pctWidth>0</wp14:pctWidth>
+            </wp14:sizeRelH>
+            <wp14:sizeRelV relativeFrom="margin">
+              <wp14:pctHeight>0</wp14:pctHeight>
+            </wp14:sizeRelV>
+          </wp:anchor>
+        </w:drawing>
+      </w:r>
     </w:p>
     <w:p>
       <w:pPr>
@@ -667,7 +875,19 @@
         <w:rPr>
           <w:rFonts w:ascii="Kalpurush" w:hAnsi="Kalpurush" w:cs="Kalpurush"/>
         </w:rPr>
-        <w:t xml:space="preserve">এবং জ্যোতির্বিজ্ঞান সম্পর্কে শেখানোর জন্য একজন খ্যাতিমান টিউটর নিয়োগ করেছিলেন। লাভলেসের মা আশা করেছিলেন যে, এই বিস্তারিত অধ্যয়নগুলি তার মেয়েকে অ্যাডার পিতা কবি লর্ড বায়রনের গুরুগম্ভীর এবং অনাকাঙ্ক্ষিত চরিত্রের বিকাশ থেকে </w:t>
+        <w:t xml:space="preserve">এবং জ্যোতির্বিজ্ঞান সম্পর্কে শেখানোর জন্য একজন খ্যাতিমান </w:t>
+      </w:r>
+      <w:r>
+        <w:rPr>
+          <w:rFonts w:ascii="Kalpurush" w:hAnsi="Kalpurush" w:cs="Kalpurush"/>
+        </w:rPr>
+        <w:t>শিক্ষক</w:t>
+      </w:r>
+      <w:r>
+        <w:rPr>
+          <w:rFonts w:ascii="Kalpurush" w:hAnsi="Kalpurush" w:cs="Kalpurush"/>
+        </w:rPr>
+        <w:t xml:space="preserve"> নিয়োগ করেছিলেন। লাভলেসের মা আশা করেছিলেন যে, এই বিস্তারিত অধ্যয়নগুলি তার মেয়েকে পিতা লর্ড বায়রনের গুরুগম্ভীর এবং অনাকাঙ্ক্ষিত চরিত্রের বিকাশ থেকে </w:t>
       </w:r>
       <w:r>
         <w:rPr>
@@ -694,7 +914,98 @@
         <w:rPr>
           <w:rFonts w:ascii="Kalpurush" w:hAnsi="Kalpurush" w:cs="Kalpurush"/>
         </w:rPr>
-        <w:t xml:space="preserve">পরবর্তী জীবনে, তিনি তার পিতামাতার বিপরীত মনোভাবগুলির প্রতি আগ্রহী হয়ে ওঠেন এবং </w:t>
+        <w:t xml:space="preserve">পরবর্তী জীবনে, তিনি তার পিতামাতার বিপরীত মনোভাবগুলির </w:t>
+      </w:r>
+      <w:r>
+        <w:rPr>
+          <w:rFonts w:ascii="Siyam Rupali" w:hAnsi="Siyam Rupali" w:cs="Siyam Rupali"/>
+          <w:b/>
+          <w:bCs/>
+          <w:sz w:val="26"/>
+          <w:szCs w:val="26"/>
+        </w:rPr>
+        <w:lastRenderedPageBreak/>
+        <mc:AlternateContent>
+          <mc:Choice Requires="wps">
+            <w:drawing>
+              <wp:anchor distT="0" distB="0" distL="114300" distR="114300" simplePos="0" relativeHeight="251663872" behindDoc="0" locked="0" layoutInCell="1" allowOverlap="1" wp14:anchorId="35E94320" wp14:editId="58D32B71">
+                <wp:simplePos x="0" y="0"/>
+                <wp:positionH relativeFrom="column">
+                  <wp:posOffset>-107750</wp:posOffset>
+                </wp:positionH>
+                <wp:positionV relativeFrom="paragraph">
+                  <wp:posOffset>-81830</wp:posOffset>
+                </wp:positionV>
+                <wp:extent cx="4187683" cy="6508800"/>
+                <wp:effectExtent l="0" t="0" r="22860" b="25400"/>
+                <wp:wrapNone/>
+                <wp:docPr id="6" name="Rectangle 6"/>
+                <wp:cNvGraphicFramePr/>
+                <a:graphic xmlns:a="http://schemas.openxmlformats.org/drawingml/2006/main">
+                  <a:graphicData uri="http://schemas.microsoft.com/office/word/2010/wordprocessingShape">
+                    <wps:wsp>
+                      <wps:cNvSpPr/>
+                      <wps:spPr>
+                        <a:xfrm>
+                          <a:off x="0" y="0"/>
+                          <a:ext cx="4187683" cy="6508800"/>
+                        </a:xfrm>
+                        <a:prstGeom prst="rect">
+                          <a:avLst/>
+                        </a:prstGeom>
+                        <a:noFill/>
+                        <a:ln w="6350">
+                          <a:solidFill>
+                            <a:schemeClr val="tx1"/>
+                          </a:solidFill>
+                        </a:ln>
+                      </wps:spPr>
+                      <wps:style>
+                        <a:lnRef idx="2">
+                          <a:schemeClr val="accent1">
+                            <a:shade val="50000"/>
+                          </a:schemeClr>
+                        </a:lnRef>
+                        <a:fillRef idx="1">
+                          <a:schemeClr val="accent1"/>
+                        </a:fillRef>
+                        <a:effectRef idx="0">
+                          <a:schemeClr val="accent1"/>
+                        </a:effectRef>
+                        <a:fontRef idx="minor">
+                          <a:schemeClr val="lt1"/>
+                        </a:fontRef>
+                      </wps:style>
+                      <wps:bodyPr rot="0" spcFirstLastPara="0" vertOverflow="overflow" horzOverflow="overflow" vert="horz" wrap="square" lIns="91440" tIns="45720" rIns="91440" bIns="45720" numCol="1" spcCol="0" rtlCol="0" fromWordArt="0" anchor="ctr" anchorCtr="0" forceAA="0" compatLnSpc="1">
+                        <a:prstTxWarp prst="textNoShape">
+                          <a:avLst/>
+                        </a:prstTxWarp>
+                        <a:noAutofit/>
+                      </wps:bodyPr>
+                    </wps:wsp>
+                  </a:graphicData>
+                </a:graphic>
+                <wp14:sizeRelH relativeFrom="margin">
+                  <wp14:pctWidth>0</wp14:pctWidth>
+                </wp14:sizeRelH>
+                <wp14:sizeRelV relativeFrom="margin">
+                  <wp14:pctHeight>0</wp14:pctHeight>
+                </wp14:sizeRelV>
+              </wp:anchor>
+            </w:drawing>
+          </mc:Choice>
+          <mc:Fallback>
+            <w:pict>
+              <v:rect w14:anchorId="245A0DAF" id="Rectangle 6" o:spid="_x0000_s1026" style="position:absolute;margin-left:-8.5pt;margin-top:-6.45pt;width:329.75pt;height:512.5pt;z-index:251663872;visibility:visible;mso-wrap-style:square;mso-width-percent:0;mso-height-percent:0;mso-wrap-distance-left:9pt;mso-wrap-distance-top:0;mso-wrap-distance-right:9pt;mso-wrap-distance-bottom:0;mso-position-horizontal:absolute;mso-position-horizontal-relative:text;mso-position-vertical:absolute;mso-position-vertical-relative:text;mso-width-percent:0;mso-height-percent:0;mso-width-relative:margin;mso-height-relative:margin;v-text-anchor:middle" o:gfxdata="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" filled="f" strokecolor="black [3213]" strokeweight=".5pt"/>
+            </w:pict>
+          </mc:Fallback>
+        </mc:AlternateContent>
+      </w:r>
+      <w:r>
+        <w:rPr>
+          <w:rFonts w:ascii="Kalpurush" w:hAnsi="Kalpurush" w:cs="Kalpurush"/>
+        </w:rPr>
+        <w:t xml:space="preserve">প্রতি আগ্রহী হয়ে ওঠেন এবং </w:t>
       </w:r>
       <w:r>
         <w:rPr>
@@ -730,14 +1041,7 @@
         <w:rPr>
           <w:rFonts w:ascii="Kalpurush" w:hAnsi="Kalpurush" w:cs="Kalpurush"/>
         </w:rPr>
-        <w:t xml:space="preserve"> বিষয়ে একটি প্রবন্ধ </w:t>
-      </w:r>
-      <w:r>
-        <w:rPr>
-          <w:rFonts w:ascii="Kalpurush" w:hAnsi="Kalpurush" w:cs="Kalpurush"/>
-        </w:rPr>
-        <w:lastRenderedPageBreak/>
-        <w:t>লিখেছিলেন। তবে তাঁর সর্বাধিক প্রভাবশালী লেখা প্রকাশিত হয় ১৮৩৩ সালে</w:t>
+        <w:t xml:space="preserve"> বিষয়ে একটি প্রবন্ধ লিখেছিলেন। তবে তাঁর সর্বাধিক প্রভাবশালী লেখা প্রকাশিত হয় ১৮৩৩ সালে</w:t>
       </w:r>
       <w:r>
         <w:rPr>
@@ -779,7 +1083,31 @@
         <w:rPr>
           <w:rFonts w:ascii="Kalpurush" w:hAnsi="Kalpurush" w:cs="Kalpurush"/>
         </w:rPr>
-        <w:t xml:space="preserve">এই গৃহশিক্ষক ছিলেন আর কেউ নন বরং কম্পিউটারের জনক হিসাবে পরিচিত স্বয়ং চার্লস ব্যাবেজ। তিনি অ্যাডা লাভলসের দৃষ্টি আকর্ষণ করেছিলেন। একই ধরণের মানসিকতা হওয়ার কারণে দু'জনই দ্রুত বন্ধু হয়ে ওঠেন এবং ব্যাবেজ তার এনালিটিক্যাল ইঞ্জিনের পরিকল্পনা  লাভলেসকে দেখিয়েছিলেন যা তার প্রথম কম্পিউটেশনাল মেশিন এর চেয়ে আরও জটিল সমীকরণ গণনা করার জন্য ডিজাইন করা হয়েছিল। </w:t>
+        <w:t>এই গৃহশিক্ষক ছিলেন আর কেউ নন বরং কম্পিউটারের জনক হিসাবে পরিচিত স্বয়ং চার্লস ব্যাবেজ। তিনি অ্যাডা লাভলসের দৃষ্টি আকর্ষণ করেছিলেন। একই ধরণের মানসিকতা হওয়ার কারণে দু</w:t>
+      </w:r>
+      <w:r>
+        <w:rPr>
+          <w:rFonts w:ascii="Kalpurush" w:hAnsi="Kalpurush" w:cs="Kalpurush"/>
+        </w:rPr>
+        <w:t>’</w:t>
+      </w:r>
+      <w:r>
+        <w:rPr>
+          <w:rFonts w:ascii="Kalpurush" w:hAnsi="Kalpurush" w:cs="Kalpurush"/>
+        </w:rPr>
+        <w:t>জনই দ্রুত বন্ধু হয়ে ওঠেন এবং ব্যাবেজ তার এনালিটিক্যাল ইঞ্জিনের পরিকল্পনা</w:t>
+      </w:r>
+      <w:r>
+        <w:rPr>
+          <w:rFonts w:ascii="Kalpurush" w:hAnsi="Kalpurush" w:cs="Kalpurush"/>
+        </w:rPr>
+        <w:t xml:space="preserve"> </w:t>
+      </w:r>
+      <w:r>
+        <w:rPr>
+          <w:rFonts w:ascii="Kalpurush" w:hAnsi="Kalpurush" w:cs="Kalpurush"/>
+        </w:rPr>
+        <w:t xml:space="preserve">লাভলেসকে দেখিয়েছিলেন যা তার প্রথম কম্পিউটেশনাল মেশিন এর চেয়ে আরও জটিল সমীকরণ গণনা করার জন্য ডিজাইন করা হয়েছিল। </w:t>
       </w:r>
       <w:r>
         <w:rPr>
@@ -886,7 +1214,19 @@
         <w:rPr>
           <w:rFonts w:ascii="Kalpurush" w:hAnsi="Kalpurush" w:cs="Kalpurush"/>
         </w:rPr>
-        <w:t xml:space="preserve"> দক্ষতার সাথে সম্পন্ন করেন, তবে আরও গুরুত্বপূর্ণ বিষয় হল তিনি অনুবাদে নিজের নোট যুক্ত করেন। যার ফলে নিবন্ধের আকার প্রায় চারগুণ বৃদ্ধি পায়। এই নোটগুলির মধ্যে ছিল কীভাবে প্রোগ্রামিংয়ের কোড ব্যবহার করে কোনও মেশিনের সাথে যোগাযোগ করা যেতে পারে।  এখানে </w:t>
+        <w:t xml:space="preserve"> দক্ষতার সাথে সম্পন্ন করেন, তবে আরও গুরুত্বপূর্ণ বিষয় হল তিনি অনুবাদে নিজের নোট যুক্ত করেন। যার ফলে নিবন্ধের আকার প্রায় চারগুণ বৃদ্ধি পায়। এই নোটগুলির মধ্যে ছিল কীভাবে প্রোগ্রামিংয়ের কোড ব্যবহার করে কোনও মেশিনের সাথে যোগাযোগ করা যেতে পারে।</w:t>
+      </w:r>
+      <w:r>
+        <w:rPr>
+          <w:rFonts w:ascii="Kalpurush" w:hAnsi="Kalpurush" w:cs="Kalpurush"/>
+        </w:rPr>
+        <w:t xml:space="preserve"> </w:t>
+      </w:r>
+      <w:r>
+        <w:rPr>
+          <w:rFonts w:ascii="Kalpurush" w:hAnsi="Kalpurush" w:cs="Kalpurush"/>
+        </w:rPr>
+        <w:t xml:space="preserve">এখানে </w:t>
       </w:r>
       <w:r>
         <w:rPr>
@@ -910,7 +1250,19 @@
         <w:rPr>
           <w:rFonts w:ascii="Kalpurush" w:hAnsi="Kalpurush" w:cs="Kalpurush"/>
         </w:rPr>
-        <w:t xml:space="preserve"> বলতে বোঝানো হয়েছিল যে কোনও মেশিনে অর্থবোধক অক্ষর তৈরি করে চিঠি এবং সংখ্যা ইত্যাদি লেখা।  এবং এ কাগতি করার জন্য তিনি লুপিং প্রক্রিয়া তৈরির পদক্ষেপ বর্ণনা করেন যা প্রোগ্রামাররা আজও বিশ্বব্যাপী ব্যবহার করে চলেছেন।</w:t>
+        <w:t xml:space="preserve"> বলতে বোঝানো হয়েছিল যে কোনও মেশিনে অর্থবোধক অক্ষর তৈরি করে চিঠি এবং সংখ্যা ইত্যাদি লেখা। এবং এ </w:t>
+      </w:r>
+      <w:r>
+        <w:rPr>
+          <w:rFonts w:ascii="Kalpurush" w:hAnsi="Kalpurush" w:cs="Kalpurush"/>
+        </w:rPr>
+        <w:t>কাজটি</w:t>
+      </w:r>
+      <w:r>
+        <w:rPr>
+          <w:rFonts w:ascii="Kalpurush" w:hAnsi="Kalpurush" w:cs="Kalpurush"/>
+        </w:rPr>
+        <w:t xml:space="preserve"> করার জন্য তিনি লুপিং প্রক্রিয়া তৈরির পদক্ষেপ বর্ণনা করেন যা প্রোগ্রামাররা আজও বিশ্বব্যাপী ব্যবহার করে চলেছেন।</w:t>
       </w:r>
     </w:p>
     <w:p>
@@ -938,7 +1290,19 @@
         <w:rPr>
           <w:rFonts w:ascii="Kalpurush" w:hAnsi="Kalpurush" w:cs="Kalpurush"/>
         </w:rPr>
-        <w:t xml:space="preserve">এই প্রকাশের পরে, লাভলেস বিভিন্ন খেলার ফলাফলের আগাম ভবিষ্যদ্বাণী করার জন্য আরও গণনামূলক সিস্টেম তৈরি করার চেষ্টা করেছিল, তবে </w:t>
+        <w:t>এই প্রকাশের পরে, লাভলেস বিভিন্ন খেলার ফলাফলের আগাম ভবিষ্যদ্বাণী করার জন্য আরও গণনামূলক সিস্টেম তৈরি করার চেষ্টা করেছি</w:t>
+      </w:r>
+      <w:r>
+        <w:rPr>
+          <w:rFonts w:ascii="Kalpurush" w:hAnsi="Kalpurush" w:cs="Kalpurush"/>
+        </w:rPr>
+        <w:t>লেন</w:t>
+      </w:r>
+      <w:r>
+        <w:rPr>
+          <w:rFonts w:ascii="Kalpurush" w:hAnsi="Kalpurush" w:cs="Kalpurush"/>
+        </w:rPr>
+        <w:t xml:space="preserve">, তবে </w:t>
       </w:r>
       <w:r>
         <w:rPr>
@@ -993,6 +1357,12 @@
           <w:rFonts w:ascii="Kalpurush" w:hAnsi="Kalpurush" w:cs="Kalpurush"/>
         </w:rPr>
         <w:t>লাভলেস</w:t>
+      </w:r>
+      <w:r>
+        <w:rPr>
+          <w:rFonts w:ascii="Kalpurush" w:hAnsi="Kalpurush" w:cs="Kalpurush"/>
+        </w:rPr>
+        <w:t xml:space="preserve">ই </w:t>
       </w:r>
       <w:r>
         <w:rPr>
@@ -1038,7 +1408,21 @@
         <w:rPr>
           <w:rFonts w:ascii="Kalpurush" w:hAnsi="Kalpurush" w:cs="Kalpurush"/>
         </w:rPr>
-        <w:t>কম্পিউটার প্রোগ্রামিংয়ে তার অবদানের জন্য লাভলেস অনেক মরণোত্তর পুরষ্কার অর্জন করেন। এছাড়াও আমেরিকা যুক্তরাষ্ট্রের প্রতিরক্ষা বিভাগ তার সম্মানে একটি সফ্টওয়্যার ল্যাঙ্গুয়েজকে ADA  নামকরণ করেছে।</w:t>
+        <w:t xml:space="preserve">কম্পিউটার প্রোগ্রামিংয়ে তার অবদানের জন্য লাভলেস অনেক মরণোত্তর পুরষ্কার অর্জন করেন। এছাড়াও আমেরিকা যুক্তরাষ্ট্রের প্রতিরক্ষা বিভাগ তার সম্মানে একটি সফ্টওয়্যার ল্যাঙ্গুয়েজকে </w:t>
+      </w:r>
+      <w:r>
+        <w:rPr>
+          <w:rFonts w:ascii="Kalpurush" w:hAnsi="Kalpurush" w:cs="Kalpurush"/>
+          <w:b/>
+          <w:bCs/>
+        </w:rPr>
+        <w:t>ADA</w:t>
+      </w:r>
+      <w:r>
+        <w:rPr>
+          <w:rFonts w:ascii="Kalpurush" w:hAnsi="Kalpurush" w:cs="Kalpurush"/>
+        </w:rPr>
+        <w:t xml:space="preserve"> নামকরণ করেছে।</w:t>
       </w:r>
     </w:p>
     <w:p>
@@ -1051,22 +1435,95 @@
           <w:rFonts w:ascii="Kalpurush" w:hAnsi="Kalpurush" w:cs="Kalpurush"/>
         </w:rPr>
       </w:pPr>
-    </w:p>
-    <w:p>
-      <w:pPr>
-        <w:pStyle w:val="ListParagraph"/>
-        <w:spacing w:before="120" w:after="0"/>
-        <w:ind w:left="0" w:firstLine="720"/>
-        <w:jc w:val="both"/>
-        <w:rPr>
-          <w:rFonts w:ascii="Kalpurush" w:hAnsi="Kalpurush" w:cs="Kalpurush"/>
-        </w:rPr>
-      </w:pPr>
-      <w:r>
-        <w:rPr>
-          <w:rFonts w:ascii="Kalpurush" w:hAnsi="Kalpurush" w:cs="Kalpurush"/>
+      <w:r>
+        <w:rPr>
+          <w:rFonts w:ascii="Siyam Rupali" w:hAnsi="Siyam Rupali" w:cs="Siyam Rupali"/>
+          <w:b/>
+          <w:bCs/>
+          <w:sz w:val="26"/>
+          <w:szCs w:val="26"/>
         </w:rPr>
         <w:lastRenderedPageBreak/>
+        <mc:AlternateContent>
+          <mc:Choice Requires="wps">
+            <w:drawing>
+              <wp:anchor distT="0" distB="0" distL="114300" distR="114300" simplePos="0" relativeHeight="251677184" behindDoc="0" locked="0" layoutInCell="1" allowOverlap="1" wp14:anchorId="178C4E56" wp14:editId="7607D0C0">
+                <wp:simplePos x="0" y="0"/>
+                <wp:positionH relativeFrom="column">
+                  <wp:posOffset>-100550</wp:posOffset>
+                </wp:positionH>
+                <wp:positionV relativeFrom="paragraph">
+                  <wp:posOffset>-74629</wp:posOffset>
+                </wp:positionV>
+                <wp:extent cx="4187683" cy="1332000"/>
+                <wp:effectExtent l="0" t="0" r="22860" b="20955"/>
+                <wp:wrapNone/>
+                <wp:docPr id="7" name="Rectangle 7"/>
+                <wp:cNvGraphicFramePr/>
+                <a:graphic xmlns:a="http://schemas.openxmlformats.org/drawingml/2006/main">
+                  <a:graphicData uri="http://schemas.microsoft.com/office/word/2010/wordprocessingShape">
+                    <wps:wsp>
+                      <wps:cNvSpPr/>
+                      <wps:spPr>
+                        <a:xfrm>
+                          <a:off x="0" y="0"/>
+                          <a:ext cx="4187683" cy="1332000"/>
+                        </a:xfrm>
+                        <a:prstGeom prst="rect">
+                          <a:avLst/>
+                        </a:prstGeom>
+                        <a:noFill/>
+                        <a:ln w="6350">
+                          <a:solidFill>
+                            <a:schemeClr val="tx1"/>
+                          </a:solidFill>
+                        </a:ln>
+                      </wps:spPr>
+                      <wps:style>
+                        <a:lnRef idx="2">
+                          <a:schemeClr val="accent1">
+                            <a:shade val="50000"/>
+                          </a:schemeClr>
+                        </a:lnRef>
+                        <a:fillRef idx="1">
+                          <a:schemeClr val="accent1"/>
+                        </a:fillRef>
+                        <a:effectRef idx="0">
+                          <a:schemeClr val="accent1"/>
+                        </a:effectRef>
+                        <a:fontRef idx="minor">
+                          <a:schemeClr val="lt1"/>
+                        </a:fontRef>
+                      </wps:style>
+                      <wps:bodyPr rot="0" spcFirstLastPara="0" vertOverflow="overflow" horzOverflow="overflow" vert="horz" wrap="square" lIns="91440" tIns="45720" rIns="91440" bIns="45720" numCol="1" spcCol="0" rtlCol="0" fromWordArt="0" anchor="ctr" anchorCtr="0" forceAA="0" compatLnSpc="1">
+                        <a:prstTxWarp prst="textNoShape">
+                          <a:avLst/>
+                        </a:prstTxWarp>
+                        <a:noAutofit/>
+                      </wps:bodyPr>
+                    </wps:wsp>
+                  </a:graphicData>
+                </a:graphic>
+                <wp14:sizeRelH relativeFrom="margin">
+                  <wp14:pctWidth>0</wp14:pctWidth>
+                </wp14:sizeRelH>
+                <wp14:sizeRelV relativeFrom="margin">
+                  <wp14:pctHeight>0</wp14:pctHeight>
+                </wp14:sizeRelV>
+              </wp:anchor>
+            </w:drawing>
+          </mc:Choice>
+          <mc:Fallback>
+            <w:pict>
+              <v:rect w14:anchorId="1B4FFC85" id="Rectangle 7" o:spid="_x0000_s1026" style="position:absolute;margin-left:-7.9pt;margin-top:-5.9pt;width:329.75pt;height:104.9pt;z-index:251677184;visibility:visible;mso-wrap-style:square;mso-width-percent:0;mso-height-percent:0;mso-wrap-distance-left:9pt;mso-wrap-distance-top:0;mso-wrap-distance-right:9pt;mso-wrap-distance-bottom:0;mso-position-horizontal:absolute;mso-position-horizontal-relative:text;mso-position-vertical:absolute;mso-position-vertical-relative:text;mso-width-percent:0;mso-height-percent:0;mso-width-relative:margin;mso-height-relative:margin;v-text-anchor:middle" o:gfxdata="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" filled="f" strokecolor="black [3213]" strokeweight=".5pt"/>
+            </w:pict>
+          </mc:Fallback>
+        </mc:AlternateContent>
+      </w:r>
+      <w:r>
+        <w:rPr>
+          <w:rFonts w:ascii="Kalpurush" w:hAnsi="Kalpurush" w:cs="Kalpurush"/>
+        </w:rPr>
         <w:t xml:space="preserve">নিউইয়র্ক টাইমসের একটি নিবন্ধ অনুসারে: </w:t>
       </w:r>
       <w:r>
@@ -1079,7 +1536,19 @@
         <w:rPr>
           <w:rFonts w:ascii="Kalpurush" w:hAnsi="Kalpurush" w:cs="Kalpurush"/>
         </w:rPr>
-        <w:t xml:space="preserve">বর্তমানে কম্পিউটার প্রোগ্রামিংয়ের সাথে বিশ্বের প্রচুর ডেভেলপার, প্রোগ্রামার এবং বিজ্ঞানী জড়িত রয়েছে।  বিশ্বের এই বৃহৎ প্রযুক্তিখাত গড়ে  ওঠার পেছনে অ্যাডা লাভলেসের ভূমিকা অপরিসীম। ব্যাবেজ প্রযুক্তিগত দক্ষতা অর্জন করার সময় লাভলেসের আবিষ্কারগুলোর সমন্বয়ের ফলেই কম্পিউটার প্রযুক্তি আজকের এই অত্যাধুনিক পর্যায়ে এসেছে । তিনিই প্রথম ব্যক্তি যিনি কম্পিউটার প্রোগ্রামিংয়ে সত্যিকারের সম্ভাবনা দেখেছিলেন। এই জন্যই হয়তোবা , ব্যাবেজ তাকে </w:t>
+        <w:t>বর্তমানে কম্পিউটার প্রোগ্রামিংয়ের সাথে বিশ্বের প্রচুর ডেভেলপার, প্রোগ্রামার এবং বিজ্ঞানী জড়িত রয়েছে।</w:t>
+      </w:r>
+      <w:r>
+        <w:rPr>
+          <w:rFonts w:ascii="Kalpurush" w:hAnsi="Kalpurush" w:cs="Kalpurush"/>
+        </w:rPr>
+        <w:t xml:space="preserve"> </w:t>
+      </w:r>
+      <w:r>
+        <w:rPr>
+          <w:rFonts w:ascii="Kalpurush" w:hAnsi="Kalpurush" w:cs="Kalpurush"/>
+        </w:rPr>
+        <w:t xml:space="preserve">বিশ্বের এই বৃহৎ প্রযুক্তিখাত গড়ে  ওঠার পেছনে অ্যাডা লাভলেসের ভূমিকা অপরিসীম। ব্যাবেজ প্রযুক্তিগত দক্ষতা অর্জন করার সময় লাভলেসের আবিষ্কারগুলোর সমন্বয়ের ফলেই কম্পিউটার প্রযুক্তি আজকের এই অত্যাধুনিক পর্যায়ে এসেছে। তিনিই প্রথম ব্যক্তি যিনি কম্পিউটার প্রোগ্রামিংয়ে সত্যিকারের সম্ভাবনা দেখেছিলেন। এই জন্যই হয়তোবা ব্যাবেজ তাকে </w:t>
       </w:r>
       <w:r>
         <w:rPr>
@@ -1223,7 +1692,7 @@
         <v:path o:extrusionok="f" gradientshapeok="t" o:connecttype="rect"/>
         <o:lock v:ext="edit" aspectratio="t"/>
       </v:shapetype>
-      <v:shape id="_x0000_i1083" type="#_x0000_t75" alt="Bullseye" style="width:12pt;height:12pt;visibility:visible" o:gfxdata="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" o:bullet="t">
+      <v:shape id="_x0000_i1092" type="#_x0000_t75" alt="Bullseye" style="width:11.6pt;height:12.4pt;visibility:visible" o:gfxdata="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" o:bullet="t">
         <v:imagedata r:id="rId1" o:title="" cropright="-2850f"/>
       </v:shape>
     </w:pict>

</xml_diff>